<commit_message>
Text Search Program: Version 2
Efficient usage of property files and Constants
Filename is fetched from property file
Usage of annotations
Logger implementation
Exception handling and Validations
</commit_message>
<xml_diff>
--- a/Test Results.docx
+++ b/Test Results.docx
@@ -5,6 +5,13 @@
     <w:p/>
     <w:sdt>
       <w:sdtPr>
+        <w:rPr>
+          <w:rFonts w:asciiTheme="minorHAnsi" w:eastAsiaTheme="minorHAnsi" w:hAnsiTheme="minorHAnsi" w:cstheme="minorBidi"/>
+          <w:color w:val="auto"/>
+          <w:sz w:val="22"/>
+          <w:szCs w:val="22"/>
+          <w:lang w:val="en-IN"/>
+        </w:rPr>
         <w:id w:val="1804808385"/>
         <w:docPartObj>
           <w:docPartGallery w:val="Table of Contents"/>
@@ -13,14 +20,9 @@
       </w:sdtPr>
       <w:sdtEndPr>
         <w:rPr>
-          <w:rFonts w:asciiTheme="minorHAnsi" w:eastAsiaTheme="minorHAnsi" w:hAnsiTheme="minorHAnsi" w:cstheme="minorBidi"/>
           <w:b/>
           <w:bCs/>
           <w:noProof/>
-          <w:color w:val="auto"/>
-          <w:sz w:val="22"/>
-          <w:szCs w:val="22"/>
-          <w:lang w:val="en-IN"/>
         </w:rPr>
       </w:sdtEndPr>
       <w:sdtContent>
@@ -324,14 +326,9 @@
       </w:r>
       <w:bookmarkStart w:id="1" w:name="_Toc41998744"/>
       <w:r>
-        <w:t xml:space="preserve">Task </w:t>
-      </w:r>
-      <w:proofErr w:type="gramStart"/>
-      <w:r>
-        <w:t>1 :</w:t>
+        <w:t>Task 1 :</w:t>
       </w:r>
       <w:bookmarkEnd w:id="1"/>
-      <w:proofErr w:type="gramEnd"/>
     </w:p>
     <w:p>
       <w:r>
@@ -470,22 +467,33 @@
       </w:r>
       <w:r>
         <w:tab/>
-        <w:t>Given Wrong password:</w:t>
-      </w:r>
-    </w:p>
-    <w:p>
-      <w:pPr>
-        <w:ind w:left="720" w:firstLine="720"/>
-      </w:pPr>
+      </w:r>
+      <w:r>
+        <w:rPr>
+          <w:rFonts w:asciiTheme="majorHAnsi" w:eastAsiaTheme="majorEastAsia" w:hAnsiTheme="majorHAnsi" w:cstheme="majorBidi"/>
+          <w:color w:val="1F3763" w:themeColor="accent1" w:themeShade="7F"/>
+          <w:sz w:val="24"/>
+          <w:szCs w:val="24"/>
+        </w:rPr>
+        <w:t>Results:</w:t>
+      </w:r>
+    </w:p>
+    <w:p>
+      <w:r>
+        <w:tab/>
+      </w:r>
+      <w:r>
+        <w:tab/>
+      </w:r>
       <w:r>
         <w:rPr>
           <w:noProof/>
         </w:rPr>
         <w:drawing>
-          <wp:inline distT="0" distB="0" distL="0" distR="0" wp14:anchorId="306674F4" wp14:editId="7EBEFA90">
-            <wp:extent cx="4661615" cy="1784350"/>
-            <wp:effectExtent l="0" t="0" r="5715" b="6350"/>
-            <wp:docPr id="11" name="Picture 11"/>
+          <wp:inline distT="0" distB="0" distL="0" distR="0" wp14:anchorId="7634DFB9" wp14:editId="76974B3F">
+            <wp:extent cx="4775172" cy="3054350"/>
+            <wp:effectExtent l="0" t="0" r="6985" b="0"/>
+            <wp:docPr id="3" name="Picture 3"/>
             <wp:cNvGraphicFramePr>
               <a:graphicFrameLocks xmlns:a="http://schemas.openxmlformats.org/drawingml/2006/main" noChangeAspect="1"/>
             </wp:cNvGraphicFramePr>
@@ -505,7 +513,7 @@
                   <pic:spPr>
                     <a:xfrm>
                       <a:off x="0" y="0"/>
-                      <a:ext cx="4713633" cy="1804261"/>
+                      <a:ext cx="4792914" cy="3065699"/>
                     </a:xfrm>
                     <a:prstGeom prst="rect">
                       <a:avLst/>
@@ -517,8 +525,6 @@
           </wp:inline>
         </w:drawing>
       </w:r>
-      <w:bookmarkStart w:id="2" w:name="_GoBack"/>
-      <w:bookmarkEnd w:id="2"/>
     </w:p>
     <w:p>
       <w:r>
@@ -534,25 +540,33 @@
           <w:sz w:val="24"/>
           <w:szCs w:val="24"/>
         </w:rPr>
-        <w:t>Results:</w:t>
-      </w:r>
-    </w:p>
-    <w:p>
-      <w:r>
-        <w:tab/>
-      </w:r>
-      <w:r>
-        <w:tab/>
-      </w:r>
+        <w:t>Test 2:</w:t>
+      </w:r>
+      <w:r>
+        <w:t xml:space="preserve"> </w:t>
+      </w:r>
+    </w:p>
+    <w:p>
+      <w:pPr>
+        <w:ind w:left="720" w:firstLine="720"/>
+      </w:pPr>
+      <w:r>
+        <w:t>Given Wrong password:</w:t>
+      </w:r>
+    </w:p>
+    <w:p>
+      <w:pPr>
+        <w:ind w:left="720" w:firstLine="720"/>
+      </w:pPr>
       <w:r>
         <w:rPr>
           <w:noProof/>
         </w:rPr>
         <w:drawing>
-          <wp:inline distT="0" distB="0" distL="0" distR="0" wp14:anchorId="7634DFB9" wp14:editId="76974B3F">
-            <wp:extent cx="4775172" cy="3054350"/>
-            <wp:effectExtent l="0" t="0" r="6985" b="0"/>
-            <wp:docPr id="3" name="Picture 3"/>
+          <wp:inline distT="0" distB="0" distL="0" distR="0" wp14:anchorId="249B7C3C" wp14:editId="7BF9DCD0">
+            <wp:extent cx="4661615" cy="1784350"/>
+            <wp:effectExtent l="0" t="0" r="5715" b="6350"/>
+            <wp:docPr id="11" name="Picture 11"/>
             <wp:cNvGraphicFramePr>
               <a:graphicFrameLocks xmlns:a="http://schemas.openxmlformats.org/drawingml/2006/main" noChangeAspect="1"/>
             </wp:cNvGraphicFramePr>
@@ -572,7 +586,7 @@
                   <pic:spPr>
                     <a:xfrm>
                       <a:off x="0" y="0"/>
-                      <a:ext cx="4792914" cy="3065699"/>
+                      <a:ext cx="4713633" cy="1804261"/>
                     </a:xfrm>
                     <a:prstGeom prst="rect">
                       <a:avLst/>
@@ -584,6 +598,12 @@
           </wp:inline>
         </w:drawing>
       </w:r>
+      <w:r>
+        <w:tab/>
+      </w:r>
+      <w:r>
+        <w:tab/>
+      </w:r>
     </w:p>
     <w:p/>
     <w:p>
@@ -600,7 +620,25 @@
           <w:sz w:val="24"/>
           <w:szCs w:val="24"/>
         </w:rPr>
-        <w:t>Test 2:</w:t>
+        <w:t xml:space="preserve">Test </w:t>
+      </w:r>
+      <w:r>
+        <w:rPr>
+          <w:rFonts w:asciiTheme="majorHAnsi" w:eastAsiaTheme="majorEastAsia" w:hAnsiTheme="majorHAnsi" w:cstheme="majorBidi"/>
+          <w:color w:val="1F3763" w:themeColor="accent1" w:themeShade="7F"/>
+          <w:sz w:val="24"/>
+          <w:szCs w:val="24"/>
+        </w:rPr>
+        <w:t>3</w:t>
+      </w:r>
+      <w:r>
+        <w:rPr>
+          <w:rFonts w:asciiTheme="majorHAnsi" w:eastAsiaTheme="majorEastAsia" w:hAnsiTheme="majorHAnsi" w:cstheme="majorBidi"/>
+          <w:color w:val="1F3763" w:themeColor="accent1" w:themeShade="7F"/>
+          <w:sz w:val="24"/>
+          <w:szCs w:val="24"/>
+        </w:rPr>
+        <w:t>:</w:t>
       </w:r>
     </w:p>
     <w:p/>
@@ -652,41 +690,7 @@
         </w:drawing>
       </w:r>
     </w:p>
-    <w:p>
-      <w:pPr>
-        <w:tabs>
-          <w:tab w:val="left" w:pos="3050"/>
-        </w:tabs>
-      </w:pPr>
-      <w:r>
-        <w:tab/>
-      </w:r>
-    </w:p>
-    <w:p>
-      <w:pPr>
-        <w:pStyle w:val="Heading2"/>
-      </w:pPr>
-      <w:r>
-        <w:t xml:space="preserve">        </w:t>
-      </w:r>
-      <w:bookmarkStart w:id="3" w:name="_Toc41998745"/>
-      <w:r>
-        <w:t>Task 2</w:t>
-      </w:r>
-      <w:bookmarkEnd w:id="3"/>
-    </w:p>
-    <w:p>
-      <w:r>
-        <w:tab/>
-        <w:t xml:space="preserve">Providing the top </w:t>
-      </w:r>
-      <w:r>
-        <w:t>most</w:t>
-      </w:r>
-      <w:r>
-        <w:t xml:space="preserve"> texts which has the highest count</w:t>
-      </w:r>
-    </w:p>
+    <w:p/>
     <w:p>
       <w:pPr>
         <w:rPr>
@@ -700,23 +704,37 @@
         <w:tab/>
       </w:r>
       <w:r>
+        <w:tab/>
+      </w:r>
+      <w:r>
         <w:rPr>
           <w:rFonts w:asciiTheme="majorHAnsi" w:eastAsiaTheme="majorEastAsia" w:hAnsiTheme="majorHAnsi" w:cstheme="majorBidi"/>
           <w:color w:val="1F3763" w:themeColor="accent1" w:themeShade="7F"/>
           <w:sz w:val="24"/>
           <w:szCs w:val="24"/>
         </w:rPr>
-        <w:t>Test 1:</w:t>
-      </w:r>
-    </w:p>
-    <w:p>
-      <w:r>
-        <w:rPr>
-          <w:rFonts w:asciiTheme="majorHAnsi" w:eastAsiaTheme="majorEastAsia" w:hAnsiTheme="majorHAnsi" w:cstheme="majorBidi"/>
-          <w:color w:val="1F3763" w:themeColor="accent1" w:themeShade="7F"/>
-          <w:sz w:val="24"/>
-          <w:szCs w:val="24"/>
-        </w:rPr>
+        <w:t>Test 4:</w:t>
+      </w:r>
+    </w:p>
+    <w:p>
+      <w:r>
+        <w:tab/>
+      </w:r>
+      <w:r>
+        <w:tab/>
+        <w:t xml:space="preserve">When the key in the input string , </w:t>
+      </w:r>
+      <w:proofErr w:type="spellStart"/>
+      <w:r>
+        <w:t>searchText</w:t>
+      </w:r>
+      <w:proofErr w:type="spellEnd"/>
+      <w:r>
+        <w:t>, is not correct(Validation)</w:t>
+      </w:r>
+    </w:p>
+    <w:p>
+      <w:r>
         <w:tab/>
       </w:r>
       <w:r>
@@ -727,10 +745,10 @@
           <w:noProof/>
         </w:rPr>
         <w:drawing>
-          <wp:inline distT="0" distB="0" distL="0" distR="0" wp14:anchorId="75287011" wp14:editId="29BC3EC5">
-            <wp:extent cx="5043567" cy="3016250"/>
-            <wp:effectExtent l="0" t="0" r="5080" b="0"/>
-            <wp:docPr id="4" name="Picture 4"/>
+          <wp:inline distT="0" distB="0" distL="0" distR="0" wp14:anchorId="428FCB64" wp14:editId="025BF9C7">
+            <wp:extent cx="5036368" cy="2768600"/>
+            <wp:effectExtent l="0" t="0" r="0" b="0"/>
+            <wp:docPr id="9" name="Picture 9"/>
             <wp:cNvGraphicFramePr>
               <a:graphicFrameLocks xmlns:a="http://schemas.openxmlformats.org/drawingml/2006/main" noChangeAspect="1"/>
             </wp:cNvGraphicFramePr>
@@ -750,7 +768,7 @@
                   <pic:spPr>
                     <a:xfrm>
                       <a:off x="0" y="0"/>
-                      <a:ext cx="5051519" cy="3021005"/>
+                      <a:ext cx="5056920" cy="2779898"/>
                     </a:xfrm>
                     <a:prstGeom prst="rect">
                       <a:avLst/>
@@ -765,6 +783,41 @@
     </w:p>
     <w:p>
       <w:pPr>
+        <w:tabs>
+          <w:tab w:val="left" w:pos="3050"/>
+        </w:tabs>
+      </w:pPr>
+      <w:r>
+        <w:tab/>
+      </w:r>
+    </w:p>
+    <w:p>
+      <w:pPr>
+        <w:pStyle w:val="Heading2"/>
+      </w:pPr>
+      <w:r>
+        <w:t xml:space="preserve">        </w:t>
+      </w:r>
+      <w:bookmarkStart w:id="2" w:name="_Toc41998745"/>
+      <w:r>
+        <w:t>Task 2</w:t>
+      </w:r>
+      <w:bookmarkEnd w:id="2"/>
+    </w:p>
+    <w:p>
+      <w:r>
+        <w:tab/>
+        <w:t xml:space="preserve">Providing the top </w:t>
+      </w:r>
+      <w:r>
+        <w:t>most</w:t>
+      </w:r>
+      <w:r>
+        <w:t xml:space="preserve"> texts which has the highest count</w:t>
+      </w:r>
+    </w:p>
+    <w:p>
+      <w:pPr>
         <w:rPr>
           <w:rFonts w:asciiTheme="majorHAnsi" w:eastAsiaTheme="majorEastAsia" w:hAnsiTheme="majorHAnsi" w:cstheme="majorBidi"/>
           <w:color w:val="1F3763" w:themeColor="accent1" w:themeShade="7F"/>
@@ -782,10 +835,19 @@
           <w:sz w:val="24"/>
           <w:szCs w:val="24"/>
         </w:rPr>
-        <w:t>Test 2:</w:t>
-      </w:r>
-    </w:p>
-    <w:p>
+        <w:t>Test 1:</w:t>
+      </w:r>
+    </w:p>
+    <w:p>
+      <w:r>
+        <w:rPr>
+          <w:rFonts w:asciiTheme="majorHAnsi" w:eastAsiaTheme="majorEastAsia" w:hAnsiTheme="majorHAnsi" w:cstheme="majorBidi"/>
+          <w:color w:val="1F3763" w:themeColor="accent1" w:themeShade="7F"/>
+          <w:sz w:val="24"/>
+          <w:szCs w:val="24"/>
+        </w:rPr>
+        <w:tab/>
+      </w:r>
       <w:r>
         <w:tab/>
       </w:r>
@@ -794,10 +856,10 @@
           <w:noProof/>
         </w:rPr>
         <w:drawing>
-          <wp:inline distT="0" distB="0" distL="0" distR="0" wp14:anchorId="5E22E34F" wp14:editId="218B1D42">
-            <wp:extent cx="5067300" cy="3098740"/>
-            <wp:effectExtent l="0" t="0" r="0" b="6985"/>
-            <wp:docPr id="5" name="Picture 5"/>
+          <wp:inline distT="0" distB="0" distL="0" distR="0" wp14:anchorId="75287011" wp14:editId="29BC3EC5">
+            <wp:extent cx="5043567" cy="3016250"/>
+            <wp:effectExtent l="0" t="0" r="5080" b="0"/>
+            <wp:docPr id="4" name="Picture 4"/>
             <wp:cNvGraphicFramePr>
               <a:graphicFrameLocks xmlns:a="http://schemas.openxmlformats.org/drawingml/2006/main" noChangeAspect="1"/>
             </wp:cNvGraphicFramePr>
@@ -817,7 +879,7 @@
                   <pic:spPr>
                     <a:xfrm>
                       <a:off x="0" y="0"/>
-                      <a:ext cx="5095465" cy="3115963"/>
+                      <a:ext cx="5051519" cy="3021005"/>
                     </a:xfrm>
                     <a:prstGeom prst="rect">
                       <a:avLst/>
@@ -849,22 +911,25 @@
           <w:sz w:val="24"/>
           <w:szCs w:val="24"/>
         </w:rPr>
-        <w:t>Test 3:</w:t>
-      </w:r>
-    </w:p>
-    <w:p>
-      <w:r>
-        <w:tab/>
+        <w:t>Test 2:</w:t>
+      </w:r>
+    </w:p>
+    <w:p>
+      <w:r>
+        <w:tab/>
+      </w:r>
+      <w:r>
+        <w:t xml:space="preserve">             </w:t>
       </w:r>
       <w:r>
         <w:rPr>
           <w:noProof/>
         </w:rPr>
         <w:drawing>
-          <wp:inline distT="0" distB="0" distL="0" distR="0" wp14:anchorId="44DA7D2D" wp14:editId="438FDFE8">
-            <wp:extent cx="7400925" cy="1337925"/>
-            <wp:effectExtent l="0" t="0" r="0" b="0"/>
-            <wp:docPr id="7" name="Picture 7"/>
+          <wp:inline distT="0" distB="0" distL="0" distR="0" wp14:anchorId="5E22E34F" wp14:editId="218B1D42">
+            <wp:extent cx="5067300" cy="3098740"/>
+            <wp:effectExtent l="0" t="0" r="0" b="6985"/>
+            <wp:docPr id="5" name="Picture 5"/>
             <wp:cNvGraphicFramePr>
               <a:graphicFrameLocks xmlns:a="http://schemas.openxmlformats.org/drawingml/2006/main" noChangeAspect="1"/>
             </wp:cNvGraphicFramePr>
@@ -884,6 +949,78 @@
                   <pic:spPr>
                     <a:xfrm>
                       <a:off x="0" y="0"/>
+                      <a:ext cx="5095465" cy="3115963"/>
+                    </a:xfrm>
+                    <a:prstGeom prst="rect">
+                      <a:avLst/>
+                    </a:prstGeom>
+                  </pic:spPr>
+                </pic:pic>
+              </a:graphicData>
+            </a:graphic>
+          </wp:inline>
+        </w:drawing>
+      </w:r>
+    </w:p>
+    <w:p>
+      <w:pPr>
+        <w:rPr>
+          <w:rFonts w:asciiTheme="majorHAnsi" w:eastAsiaTheme="majorEastAsia" w:hAnsiTheme="majorHAnsi" w:cstheme="majorBidi"/>
+          <w:color w:val="1F3763" w:themeColor="accent1" w:themeShade="7F"/>
+          <w:sz w:val="24"/>
+          <w:szCs w:val="24"/>
+        </w:rPr>
+      </w:pPr>
+      <w:r>
+        <w:tab/>
+      </w:r>
+      <w:r>
+        <w:rPr>
+          <w:rFonts w:asciiTheme="majorHAnsi" w:eastAsiaTheme="majorEastAsia" w:hAnsiTheme="majorHAnsi" w:cstheme="majorBidi"/>
+          <w:color w:val="1F3763" w:themeColor="accent1" w:themeShade="7F"/>
+          <w:sz w:val="24"/>
+          <w:szCs w:val="24"/>
+        </w:rPr>
+        <w:t>Test 3:</w:t>
+      </w:r>
+    </w:p>
+    <w:p>
+      <w:r>
+        <w:tab/>
+      </w:r>
+      <w:r>
+        <w:tab/>
+      </w:r>
+      <w:bookmarkStart w:id="3" w:name="_GoBack"/>
+      <w:bookmarkEnd w:id="3"/>
+      <w:r>
+        <w:rPr>
+          <w:noProof/>
+        </w:rPr>
+        <w:drawing>
+          <wp:inline distT="0" distB="0" distL="0" distR="0" wp14:anchorId="44DA7D2D" wp14:editId="438FDFE8">
+            <wp:extent cx="7400925" cy="1337925"/>
+            <wp:effectExtent l="0" t="0" r="0" b="0"/>
+            <wp:docPr id="7" name="Picture 7"/>
+            <wp:cNvGraphicFramePr>
+              <a:graphicFrameLocks xmlns:a="http://schemas.openxmlformats.org/drawingml/2006/main" noChangeAspect="1"/>
+            </wp:cNvGraphicFramePr>
+            <a:graphic xmlns:a="http://schemas.openxmlformats.org/drawingml/2006/main">
+              <a:graphicData uri="http://schemas.openxmlformats.org/drawingml/2006/picture">
+                <pic:pic xmlns:pic="http://schemas.openxmlformats.org/drawingml/2006/picture">
+                  <pic:nvPicPr>
+                    <pic:cNvPr id="1" name=""/>
+                    <pic:cNvPicPr/>
+                  </pic:nvPicPr>
+                  <pic:blipFill>
+                    <a:blip r:embed="rId15"/>
+                    <a:stretch>
+                      <a:fillRect/>
+                    </a:stretch>
+                  </pic:blipFill>
+                  <pic:spPr>
+                    <a:xfrm>
+                      <a:off x="0" y="0"/>
                       <a:ext cx="7468564" cy="1350153"/>
                     </a:xfrm>
                     <a:prstGeom prst="rect">
@@ -897,6 +1034,103 @@
         </w:drawing>
       </w:r>
     </w:p>
+    <w:p>
+      <w:pPr>
+        <w:rPr>
+          <w:rFonts w:asciiTheme="majorHAnsi" w:eastAsiaTheme="majorEastAsia" w:hAnsiTheme="majorHAnsi" w:cstheme="majorBidi"/>
+          <w:color w:val="1F3763" w:themeColor="accent1" w:themeShade="7F"/>
+          <w:sz w:val="24"/>
+          <w:szCs w:val="24"/>
+        </w:rPr>
+      </w:pPr>
+      <w:r>
+        <w:tab/>
+      </w:r>
+      <w:r>
+        <w:rPr>
+          <w:rFonts w:asciiTheme="majorHAnsi" w:eastAsiaTheme="majorEastAsia" w:hAnsiTheme="majorHAnsi" w:cstheme="majorBidi"/>
+          <w:color w:val="1F3763" w:themeColor="accent1" w:themeShade="7F"/>
+          <w:sz w:val="24"/>
+          <w:szCs w:val="24"/>
+        </w:rPr>
+        <w:t>Test 4:</w:t>
+      </w:r>
+    </w:p>
+    <w:p>
+      <w:r>
+        <w:tab/>
+      </w:r>
+      <w:r>
+        <w:tab/>
+      </w:r>
+      <w:r>
+        <w:tab/>
+        <w:t xml:space="preserve">When input is not correct. Input text </w:t>
+      </w:r>
+      <w:r>
+        <w:t xml:space="preserve">where string is given, </w:t>
+      </w:r>
+      <w:r>
+        <w:t>is wrong or empty</w:t>
+      </w:r>
+    </w:p>
+    <w:p>
+      <w:r>
+        <w:tab/>
+      </w:r>
+      <w:r>
+        <w:tab/>
+      </w:r>
+    </w:p>
+    <w:p>
+      <w:r>
+        <w:tab/>
+      </w:r>
+      <w:r>
+        <w:tab/>
+      </w:r>
+      <w:r>
+        <w:rPr>
+          <w:noProof/>
+        </w:rPr>
+        <w:drawing>
+          <wp:inline distT="0" distB="0" distL="0" distR="0" wp14:anchorId="7DD18999" wp14:editId="6A98ADC3">
+            <wp:extent cx="4960714" cy="2266950"/>
+            <wp:effectExtent l="0" t="0" r="0" b="0"/>
+            <wp:docPr id="8" name="Picture 8"/>
+            <wp:cNvGraphicFramePr>
+              <a:graphicFrameLocks xmlns:a="http://schemas.openxmlformats.org/drawingml/2006/main" noChangeAspect="1"/>
+            </wp:cNvGraphicFramePr>
+            <a:graphic xmlns:a="http://schemas.openxmlformats.org/drawingml/2006/main">
+              <a:graphicData uri="http://schemas.openxmlformats.org/drawingml/2006/picture">
+                <pic:pic xmlns:pic="http://schemas.openxmlformats.org/drawingml/2006/picture">
+                  <pic:nvPicPr>
+                    <pic:cNvPr id="1" name=""/>
+                    <pic:cNvPicPr/>
+                  </pic:nvPicPr>
+                  <pic:blipFill>
+                    <a:blip r:embed="rId16"/>
+                    <a:stretch>
+                      <a:fillRect/>
+                    </a:stretch>
+                  </pic:blipFill>
+                  <pic:spPr>
+                    <a:xfrm>
+                      <a:off x="0" y="0"/>
+                      <a:ext cx="4994546" cy="2282410"/>
+                    </a:xfrm>
+                    <a:prstGeom prst="rect">
+                      <a:avLst/>
+                    </a:prstGeom>
+                  </pic:spPr>
+                </pic:pic>
+              </a:graphicData>
+            </a:graphic>
+          </wp:inline>
+        </w:drawing>
+      </w:r>
+    </w:p>
+    <w:p/>
     <w:sectPr>
       <w:pgSz w:w="11906" w:h="16838"/>
       <w:pgMar w:top="1440" w:right="1440" w:bottom="1440" w:left="1440" w:header="708" w:footer="708" w:gutter="0"/>
@@ -1895,7 +2129,7 @@
 </file>
 
 <file path=customXml/itemProps1.xml><?xml version="1.0" encoding="utf-8"?>
-<ds:datastoreItem xmlns:ds="http://schemas.openxmlformats.org/officeDocument/2006/customXml" ds:itemID="{3A219FAB-A126-4FAE-8B6C-D2A2E3F40DEB}">
+<ds:datastoreItem xmlns:ds="http://schemas.openxmlformats.org/officeDocument/2006/customXml" ds:itemID="{DDCF7906-FA80-48D8-AED5-648809D660B4}">
   <ds:schemaRefs>
     <ds:schemaRef ds:uri="http://schemas.openxmlformats.org/officeDocument/2006/bibliography"/>
   </ds:schemaRefs>

</xml_diff>